<commit_message>
renaming for bcprojects and bcproject
</commit_message>
<xml_diff>
--- a/bcprojects/bcproject/dapp.docx
+++ b/bcprojects/bcproject/dapp.docx
@@ -1,6 +1,6 @@
 
 <file path=word/document.xml><?xml version="1.0" encoding="utf-8"?>
-<w:document xmlns:wpc="http://schemas.microsoft.com/office/word/2010/wordprocessingCanvas" xmlns:mc="http://schemas.openxmlformats.org/markup-compatibility/2006" xmlns:o="urn:schemas-microsoft-com:office:office" xmlns:r="http://schemas.openxmlformats.org/officeDocument/2006/relationships" xmlns:m="http://schemas.openxmlformats.org/officeDocument/2006/math" xmlns:v="urn:schemas-microsoft-com:vml" xmlns:wp14="http://schemas.microsoft.com/office/word/2010/wordprocessingDrawing" xmlns:wp="http://schemas.openxmlformats.org/drawingml/2006/wordprocessingDrawing" xmlns:w10="urn:schemas-microsoft-com:office:word" xmlns:w="http://schemas.openxmlformats.org/wordprocessingml/2006/main" xmlns:w14="http://schemas.microsoft.com/office/word/2010/wordml" xmlns:w15="http://schemas.microsoft.com/office/word/2012/wordml" xmlns:wpg="http://schemas.microsoft.com/office/word/2010/wordprocessingGroup" xmlns:wpi="http://schemas.microsoft.com/office/word/2010/wordprocessingInk" xmlns:wne="http://schemas.microsoft.com/office/word/2006/wordml" xmlns:wps="http://schemas.microsoft.com/office/word/2010/wordprocessingShape" mc:Ignorable="w14 w15 wp14">
+<w:document xmlns:wpc="http://schemas.microsoft.com/office/word/2010/wordprocessingCanvas" xmlns:cx="http://schemas.microsoft.com/office/drawing/2014/chartex" xmlns:cx1="http://schemas.microsoft.com/office/drawing/2015/9/8/chartex" xmlns:cx2="http://schemas.microsoft.com/office/drawing/2015/10/21/chartex" xmlns:cx3="http://schemas.microsoft.com/office/drawing/2016/5/9/chartex" xmlns:cx4="http://schemas.microsoft.com/office/drawing/2016/5/10/chartex" xmlns:cx5="http://schemas.microsoft.com/office/drawing/2016/5/11/chartex" xmlns:cx6="http://schemas.microsoft.com/office/drawing/2016/5/12/chartex" xmlns:cx7="http://schemas.microsoft.com/office/drawing/2016/5/13/chartex" xmlns:cx8="http://schemas.microsoft.com/office/drawing/2016/5/14/chartex" xmlns:mc="http://schemas.openxmlformats.org/markup-compatibility/2006" xmlns:aink="http://schemas.microsoft.com/office/drawing/2016/ink" xmlns:am3d="http://schemas.microsoft.com/office/drawing/2017/model3d" xmlns:o="urn:schemas-microsoft-com:office:office" xmlns:r="http://schemas.openxmlformats.org/officeDocument/2006/relationships" xmlns:m="http://schemas.openxmlformats.org/officeDocument/2006/math" xmlns:v="urn:schemas-microsoft-com:vml" xmlns:wp14="http://schemas.microsoft.com/office/word/2010/wordprocessingDrawing" xmlns:wp="http://schemas.openxmlformats.org/drawingml/2006/wordprocessingDrawing" xmlns:w10="urn:schemas-microsoft-com:office:word" xmlns:w="http://schemas.openxmlformats.org/wordprocessingml/2006/main" xmlns:w14="http://schemas.microsoft.com/office/word/2010/wordml" xmlns:w15="http://schemas.microsoft.com/office/word/2012/wordml" xmlns:w16cid="http://schemas.microsoft.com/office/word/2016/wordml/cid" xmlns:w16se="http://schemas.microsoft.com/office/word/2015/wordml/symex" xmlns:wpg="http://schemas.microsoft.com/office/word/2010/wordprocessingGroup" xmlns:wpi="http://schemas.microsoft.com/office/word/2010/wordprocessingInk" xmlns:wne="http://schemas.microsoft.com/office/word/2006/wordml" xmlns:wps="http://schemas.microsoft.com/office/word/2010/wordprocessingShape" mc:Ignorable="w14 w15 w16se w16cid wp14">
   <w:body>
     <w:p>
       <w:pPr>
@@ -41,18 +41,10 @@
         <w:spacing w:after="0" w:line="240" w:lineRule="auto"/>
       </w:pPr>
       <w:r>
-        <w:t>(</w:t>
-      </w:r>
-      <w:proofErr w:type="gramStart"/>
-      <w:r>
-        <w:t xml:space="preserve">e.g. </w:t>
-      </w:r>
-      <w:r>
-        <w:t>;C</w:t>
-      </w:r>
-      <w:proofErr w:type="gramEnd"/>
-      <w:r>
-        <w:t>:\dev\Python27;C:\dev\Python27\Scripts</w:t>
+        <w:t xml:space="preserve">(e.g. </w:t>
+      </w:r>
+      <w:r>
+        <w:t>;C:\dev\Python27;C:\dev\Python27\Scripts</w:t>
       </w:r>
       <w:r>
         <w:t>)</w:t>
@@ -81,12 +73,10 @@
         <w:spacing w:after="0" w:line="240" w:lineRule="auto"/>
       </w:pPr>
       <w:proofErr w:type="spellStart"/>
-      <w:proofErr w:type="gramStart"/>
       <w:r>
         <w:t>npm</w:t>
       </w:r>
       <w:proofErr w:type="spellEnd"/>
-      <w:proofErr w:type="gramEnd"/>
       <w:r>
         <w:t xml:space="preserve"> install eth-</w:t>
       </w:r>
@@ -112,12 +102,10 @@
         <w:spacing w:after="0" w:line="240" w:lineRule="auto"/>
       </w:pPr>
       <w:proofErr w:type="spellStart"/>
-      <w:proofErr w:type="gramStart"/>
       <w:r>
         <w:t>npm</w:t>
       </w:r>
       <w:proofErr w:type="spellEnd"/>
-      <w:proofErr w:type="gramEnd"/>
       <w:r>
         <w:t xml:space="preserve"> install web3 -g or </w:t>
       </w:r>
@@ -135,22 +123,12 @@
         <w:spacing w:after="0" w:line="240" w:lineRule="auto"/>
       </w:pPr>
       <w:proofErr w:type="spellStart"/>
-      <w:proofErr w:type="gramStart"/>
       <w:r>
         <w:t>npm</w:t>
       </w:r>
       <w:proofErr w:type="spellEnd"/>
-      <w:proofErr w:type="gramEnd"/>
-      <w:r>
-        <w:t xml:space="preserve"> install </w:t>
-      </w:r>
-      <w:proofErr w:type="spellStart"/>
-      <w:r>
-        <w:t>webpack</w:t>
-      </w:r>
-      <w:proofErr w:type="spellEnd"/>
-      <w:r>
-        <w:t xml:space="preserve"> -g</w:t>
+      <w:r>
+        <w:t xml:space="preserve"> install webpack -g</w:t>
       </w:r>
     </w:p>
     <w:p>
@@ -227,12 +205,10 @@
         <w:spacing w:after="0" w:line="240" w:lineRule="auto"/>
       </w:pPr>
       <w:proofErr w:type="spellStart"/>
-      <w:proofErr w:type="gramStart"/>
       <w:r>
         <w:t>testrpc</w:t>
       </w:r>
       <w:proofErr w:type="spellEnd"/>
-      <w:proofErr w:type="gramEnd"/>
       <w:r>
         <w:t xml:space="preserve"> -p 8700</w:t>
       </w:r>
@@ -312,13 +288,8 @@
         <w:spacing w:after="0" w:line="240" w:lineRule="auto"/>
       </w:pPr>
       <w:r>
-        <w:t>&lt;DIR</w:t>
-      </w:r>
-      <w:proofErr w:type="gramStart"/>
-      <w:r>
-        <w:t>&gt;          ..</w:t>
-      </w:r>
-      <w:proofErr w:type="gramEnd"/>
+        <w:t>&lt;DIR&gt;          ..</w:t>
+      </w:r>
     </w:p>
     <w:p>
       <w:pPr>
@@ -390,7 +361,6 @@
       <w:pPr>
         <w:spacing w:after="0" w:line="240" w:lineRule="auto"/>
       </w:pPr>
-      <w:proofErr w:type="gramStart"/>
       <w:r>
         <w:t>package-</w:t>
       </w:r>
@@ -399,7 +369,6 @@
         <w:t>lock.json</w:t>
       </w:r>
       <w:proofErr w:type="spellEnd"/>
-      <w:proofErr w:type="gramEnd"/>
     </w:p>
     <w:p>
       <w:pPr>
@@ -415,11 +384,9 @@
       <w:pPr>
         <w:spacing w:after="0" w:line="240" w:lineRule="auto"/>
       </w:pPr>
-      <w:proofErr w:type="gramStart"/>
       <w:r>
         <w:t>truffle-config.js</w:t>
       </w:r>
-      <w:proofErr w:type="gramEnd"/>
     </w:p>
     <w:p>
       <w:pPr>
@@ -473,13 +440,8 @@
       <w:pPr>
         <w:spacing w:after="0" w:line="240" w:lineRule="auto"/>
       </w:pPr>
-      <w:proofErr w:type="gramStart"/>
-      <w:r>
-        <w:t>truffle</w:t>
-      </w:r>
-      <w:proofErr w:type="gramEnd"/>
-      <w:r>
-        <w:t xml:space="preserve"> migrate (if you have re-started </w:t>
+      <w:r>
+        <w:t xml:space="preserve">truffle migrate (if you have re-started </w:t>
       </w:r>
       <w:proofErr w:type="spellStart"/>
       <w:r>
@@ -495,12 +457,10 @@
         <w:spacing w:after="0" w:line="240" w:lineRule="auto"/>
       </w:pPr>
       <w:proofErr w:type="spellStart"/>
-      <w:proofErr w:type="gramStart"/>
       <w:r>
         <w:t>npm</w:t>
       </w:r>
       <w:proofErr w:type="spellEnd"/>
-      <w:proofErr w:type="gramEnd"/>
       <w:r>
         <w:t xml:space="preserve"> install</w:t>
       </w:r>
@@ -510,12 +470,10 @@
         <w:spacing w:after="0" w:line="240" w:lineRule="auto"/>
       </w:pPr>
       <w:proofErr w:type="spellStart"/>
-      <w:proofErr w:type="gramStart"/>
       <w:r>
         <w:t>npm</w:t>
       </w:r>
       <w:proofErr w:type="spellEnd"/>
-      <w:proofErr w:type="gramEnd"/>
       <w:r>
         <w:t xml:space="preserve"> run dev</w:t>
       </w:r>
@@ -671,17 +629,12 @@
         <w:t xml:space="preserve">Note that there is no need to </w:t>
       </w:r>
       <w:proofErr w:type="spellStart"/>
-      <w:proofErr w:type="gramStart"/>
       <w:r>
         <w:t>personal.unlockAccount</w:t>
       </w:r>
       <w:proofErr w:type="spellEnd"/>
       <w:r>
-        <w:t>(</w:t>
-      </w:r>
-      <w:proofErr w:type="gramEnd"/>
-      <w:r>
-        <w:t xml:space="preserve">…) when using </w:t>
+        <w:t xml:space="preserve">(…) when using </w:t>
       </w:r>
       <w:proofErr w:type="spellStart"/>
       <w:r>
@@ -689,15 +642,7 @@
       </w:r>
       <w:proofErr w:type="spellEnd"/>
       <w:r>
-        <w:t xml:space="preserve"> as your </w:t>
-      </w:r>
-      <w:proofErr w:type="spellStart"/>
-      <w:r>
-        <w:t>Ethereum</w:t>
-      </w:r>
-      <w:proofErr w:type="spellEnd"/>
-      <w:r>
-        <w:t xml:space="preserve"> client. See </w:t>
+        <w:t xml:space="preserve"> as your Ethereum client. See </w:t>
       </w:r>
       <w:proofErr w:type="spellStart"/>
       <w:r>
@@ -721,7 +666,6 @@
         </w:rPr>
       </w:pPr>
       <w:proofErr w:type="spellStart"/>
-      <w:proofErr w:type="gramStart"/>
       <w:r>
         <w:rPr>
           <w:rFonts w:ascii="Consolas" w:eastAsia="Times New Roman" w:hAnsi="Consolas" w:cs="Times New Roman"/>
@@ -763,7 +707,6 @@
         </w:rPr>
         <w:t>(</w:t>
       </w:r>
-      <w:proofErr w:type="gramEnd"/>
       <w:r>
         <w:rPr>
           <w:rFonts w:ascii="Consolas" w:eastAsia="Times New Roman" w:hAnsi="Consolas" w:cs="Times New Roman"/>
@@ -827,7 +770,6 @@
         </w:rPr>
         <w:t xml:space="preserve">  </w:t>
       </w:r>
-      <w:proofErr w:type="gramStart"/>
       <w:r>
         <w:rPr>
           <w:rFonts w:ascii="Consolas" w:eastAsia="Times New Roman" w:hAnsi="Consolas" w:cs="Times New Roman"/>
@@ -838,7 +780,6 @@
         </w:rPr>
         <w:t>if</w:t>
       </w:r>
-      <w:proofErr w:type="gramEnd"/>
       <w:r>
         <w:rPr>
           <w:rFonts w:ascii="Consolas" w:eastAsia="Times New Roman" w:hAnsi="Consolas" w:cs="Times New Roman"/>
@@ -994,7 +935,6 @@
         </w:rPr>
         <w:t xml:space="preserve"> </w:t>
       </w:r>
-      <w:proofErr w:type="gramStart"/>
       <w:r>
         <w:rPr>
           <w:rFonts w:ascii="Consolas" w:eastAsia="Times New Roman" w:hAnsi="Consolas" w:cs="Times New Roman"/>
@@ -1015,7 +955,6 @@
         </w:rPr>
         <w:t>(</w:t>
       </w:r>
-      <w:proofErr w:type="gramEnd"/>
       <w:r>
         <w:rPr>
           <w:rFonts w:ascii="Consolas" w:eastAsia="Times New Roman" w:hAnsi="Consolas" w:cs="Times New Roman"/>
@@ -1185,29 +1124,7 @@
           <w:szCs w:val="21"/>
           <w:lang w:eastAsia="en-SG"/>
         </w:rPr>
-        <w:t xml:space="preserve">//window.web3 = new </w:t>
-      </w:r>
-      <w:proofErr w:type="gramStart"/>
-      <w:r>
-        <w:rPr>
-          <w:rFonts w:ascii="Consolas" w:eastAsia="Times New Roman" w:hAnsi="Consolas" w:cs="Times New Roman"/>
-          <w:color w:val="608B4E"/>
-          <w:sz w:val="21"/>
-          <w:szCs w:val="21"/>
-          <w:lang w:eastAsia="en-SG"/>
-        </w:rPr>
-        <w:t>Web3(</w:t>
-      </w:r>
-      <w:proofErr w:type="gramEnd"/>
-      <w:r>
-        <w:rPr>
-          <w:rFonts w:ascii="Consolas" w:eastAsia="Times New Roman" w:hAnsi="Consolas" w:cs="Times New Roman"/>
-          <w:color w:val="608B4E"/>
-          <w:sz w:val="21"/>
-          <w:szCs w:val="21"/>
-          <w:lang w:eastAsia="en-SG"/>
-        </w:rPr>
-        <w:t>new Web3.providers.HttpProvider("http://localhost:8545"));</w:t>
+        <w:t>//window.web3 = new Web3(new Web3.providers.HttpProvider("http://localhost:8545"));</w:t>
       </w:r>
     </w:p>
     <w:p>
@@ -1347,7 +1264,6 @@
         </w:rPr>
         <w:t xml:space="preserve"> </w:t>
       </w:r>
-      <w:proofErr w:type="gramStart"/>
       <w:r>
         <w:rPr>
           <w:rFonts w:ascii="Consolas" w:eastAsia="Times New Roman" w:hAnsi="Consolas" w:cs="Times New Roman"/>
@@ -1368,7 +1284,6 @@
         </w:rPr>
         <w:t>(</w:t>
       </w:r>
-      <w:proofErr w:type="gramEnd"/>
       <w:r>
         <w:rPr>
           <w:rFonts w:ascii="Consolas" w:eastAsia="Times New Roman" w:hAnsi="Consolas" w:cs="Times New Roman"/>
@@ -1653,13 +1568,8 @@
     </w:p>
     <w:p>
       <w:r>
-        <w:t xml:space="preserve">Create Deliverables of the Task e.g. T1D1, </w:t>
-      </w:r>
-      <w:proofErr w:type="gramStart"/>
-      <w:r>
-        <w:t>T1D2, …</w:t>
-      </w:r>
-      <w:proofErr w:type="gramEnd"/>
+        <w:t>Create Deliverables of the Task e.g. T1D1, T1D2, …</w:t>
+      </w:r>
     </w:p>
     <w:p>
       <w:r>
@@ -1808,13 +1718,8 @@
         <w:spacing w:after="0" w:line="240" w:lineRule="auto"/>
       </w:pPr>
       <w:r>
-        <w:t>DIR</w:t>
-      </w:r>
-      <w:proofErr w:type="gramStart"/>
-      <w:r>
-        <w:t>&gt;          ..</w:t>
-      </w:r>
-      <w:proofErr w:type="gramEnd"/>
+        <w:t>DIR&gt;          ..</w:t>
+      </w:r>
     </w:p>
     <w:p>
       <w:pPr>
@@ -1841,7 +1746,6 @@
       <w:pPr>
         <w:spacing w:after="0" w:line="240" w:lineRule="auto"/>
       </w:pPr>
-      <w:proofErr w:type="gramStart"/>
       <w:r>
         <w:t>package-</w:t>
       </w:r>
@@ -1850,7 +1754,6 @@
         <w:t>lock.json</w:t>
       </w:r>
       <w:proofErr w:type="spellEnd"/>
-      <w:proofErr w:type="gramEnd"/>
     </w:p>
     <w:p>
       <w:pPr>
@@ -1902,15 +1805,7 @@
         <w:spacing w:after="0" w:line="240" w:lineRule="auto"/>
       </w:pPr>
       <w:r>
-        <w:t xml:space="preserve">It also connects to the same </w:t>
-      </w:r>
-      <w:proofErr w:type="spellStart"/>
-      <w:r>
-        <w:t>Ethereum</w:t>
-      </w:r>
-      <w:proofErr w:type="spellEnd"/>
-      <w:r>
-        <w:t xml:space="preserve"> client port to access the contract(s).</w:t>
+        <w:t>It also connects to the same Ethereum client port to access the contract(s).</w:t>
       </w:r>
     </w:p>
     <w:p>
@@ -2030,9 +1925,29 @@
           <w:szCs w:val="21"/>
           <w:lang w:eastAsia="en-SG"/>
         </w:rPr>
-        <w:t>"</w:t>
-      </w:r>
-      <w:proofErr w:type="gramStart"/>
+        <w:t>"..</w:t>
+      </w:r>
+      <w:r>
+        <w:rPr>
+          <w:rFonts w:ascii="Consolas" w:eastAsia="Times New Roman" w:hAnsi="Consolas" w:cs="Times New Roman"/>
+          <w:color w:val="D7BA7D"/>
+          <w:sz w:val="21"/>
+          <w:szCs w:val="21"/>
+          <w:lang w:eastAsia="en-SG"/>
+        </w:rPr>
+        <w:t>\</w:t>
+      </w:r>
+      <w:proofErr w:type="spellStart"/>
+      <w:r>
+        <w:rPr>
+          <w:rFonts w:ascii="Consolas" w:eastAsia="Times New Roman" w:hAnsi="Consolas" w:cs="Times New Roman"/>
+          <w:color w:val="D7BA7D"/>
+          <w:sz w:val="21"/>
+          <w:szCs w:val="21"/>
+          <w:lang w:eastAsia="en-SG"/>
+        </w:rPr>
+        <w:t>bc</w:t>
+      </w:r>
       <w:r>
         <w:rPr>
           <w:rFonts w:ascii="Consolas" w:eastAsia="Times New Roman" w:hAnsi="Consolas" w:cs="Times New Roman"/>
@@ -2041,39 +1956,7 @@
           <w:szCs w:val="21"/>
           <w:lang w:eastAsia="en-SG"/>
         </w:rPr>
-        <w:t>..</w:t>
-      </w:r>
-      <w:proofErr w:type="gramEnd"/>
-      <w:r>
-        <w:rPr>
-          <w:rFonts w:ascii="Consolas" w:eastAsia="Times New Roman" w:hAnsi="Consolas" w:cs="Times New Roman"/>
-          <w:color w:val="D7BA7D"/>
-          <w:sz w:val="21"/>
-          <w:szCs w:val="21"/>
-          <w:lang w:eastAsia="en-SG"/>
-        </w:rPr>
-        <w:t>\</w:t>
-      </w:r>
-      <w:proofErr w:type="spellStart"/>
-      <w:r>
-        <w:rPr>
-          <w:rFonts w:ascii="Consolas" w:eastAsia="Times New Roman" w:hAnsi="Consolas" w:cs="Times New Roman"/>
-          <w:color w:val="D7BA7D"/>
-          <w:sz w:val="21"/>
-          <w:szCs w:val="21"/>
-          <w:lang w:eastAsia="en-SG"/>
-        </w:rPr>
-        <w:t>t</w:t>
-      </w:r>
-      <w:r>
-        <w:rPr>
-          <w:rFonts w:ascii="Consolas" w:eastAsia="Times New Roman" w:hAnsi="Consolas" w:cs="Times New Roman"/>
-          <w:color w:val="CE9178"/>
-          <w:sz w:val="21"/>
-          <w:szCs w:val="21"/>
-          <w:lang w:eastAsia="en-SG"/>
-        </w:rPr>
-        <w:t>noproject</w:t>
+        <w:t>project</w:t>
       </w:r>
       <w:proofErr w:type="spellEnd"/>
       <w:r>
@@ -2129,7 +2012,6 @@
         </w:rPr>
         <w:t xml:space="preserve">  </w:t>
       </w:r>
-      <w:proofErr w:type="gramStart"/>
       <w:r>
         <w:rPr>
           <w:rFonts w:ascii="Consolas" w:eastAsia="Times New Roman" w:hAnsi="Consolas" w:cs="Times New Roman"/>
@@ -2138,18 +2020,7 @@
           <w:szCs w:val="21"/>
           <w:lang w:eastAsia="en-SG"/>
         </w:rPr>
-        <w:t>networks</w:t>
-      </w:r>
-      <w:proofErr w:type="gramEnd"/>
-      <w:r>
-        <w:rPr>
-          <w:rFonts w:ascii="Consolas" w:eastAsia="Times New Roman" w:hAnsi="Consolas" w:cs="Times New Roman"/>
-          <w:color w:val="9CDCFE"/>
-          <w:sz w:val="21"/>
-          <w:szCs w:val="21"/>
-          <w:lang w:eastAsia="en-SG"/>
-        </w:rPr>
-        <w:t>:</w:t>
+        <w:t>networks:</w:t>
       </w:r>
       <w:r>
         <w:rPr>
@@ -2184,7 +2055,6 @@
         </w:rPr>
         <w:t xml:space="preserve">    </w:t>
       </w:r>
-      <w:proofErr w:type="gramStart"/>
       <w:r>
         <w:rPr>
           <w:rFonts w:ascii="Consolas" w:eastAsia="Times New Roman" w:hAnsi="Consolas" w:cs="Times New Roman"/>
@@ -2193,18 +2063,7 @@
           <w:szCs w:val="21"/>
           <w:lang w:eastAsia="en-SG"/>
         </w:rPr>
-        <w:t>development</w:t>
-      </w:r>
-      <w:proofErr w:type="gramEnd"/>
-      <w:r>
-        <w:rPr>
-          <w:rFonts w:ascii="Consolas" w:eastAsia="Times New Roman" w:hAnsi="Consolas" w:cs="Times New Roman"/>
-          <w:color w:val="9CDCFE"/>
-          <w:sz w:val="21"/>
-          <w:szCs w:val="21"/>
-          <w:lang w:eastAsia="en-SG"/>
-        </w:rPr>
-        <w:t>:</w:t>
+        <w:t>development:</w:t>
       </w:r>
       <w:r>
         <w:rPr>
@@ -2239,7 +2098,6 @@
         </w:rPr>
         <w:t xml:space="preserve">      </w:t>
       </w:r>
-      <w:proofErr w:type="gramStart"/>
       <w:r>
         <w:rPr>
           <w:rFonts w:ascii="Consolas" w:eastAsia="Times New Roman" w:hAnsi="Consolas" w:cs="Times New Roman"/>
@@ -2248,18 +2106,7 @@
           <w:szCs w:val="21"/>
           <w:lang w:eastAsia="en-SG"/>
         </w:rPr>
-        <w:t>host</w:t>
-      </w:r>
-      <w:proofErr w:type="gramEnd"/>
-      <w:r>
-        <w:rPr>
-          <w:rFonts w:ascii="Consolas" w:eastAsia="Times New Roman" w:hAnsi="Consolas" w:cs="Times New Roman"/>
-          <w:color w:val="9CDCFE"/>
-          <w:sz w:val="21"/>
-          <w:szCs w:val="21"/>
-          <w:lang w:eastAsia="en-SG"/>
-        </w:rPr>
-        <w:t>:</w:t>
+        <w:t>host:</w:t>
       </w:r>
       <w:r>
         <w:rPr>
@@ -2314,7 +2161,6 @@
         </w:rPr>
         <w:t xml:space="preserve">      </w:t>
       </w:r>
-      <w:proofErr w:type="gramStart"/>
       <w:r>
         <w:rPr>
           <w:rFonts w:ascii="Consolas" w:eastAsia="Times New Roman" w:hAnsi="Consolas" w:cs="Times New Roman"/>
@@ -2323,18 +2169,7 @@
           <w:szCs w:val="21"/>
           <w:lang w:eastAsia="en-SG"/>
         </w:rPr>
-        <w:t>port</w:t>
-      </w:r>
-      <w:proofErr w:type="gramEnd"/>
-      <w:r>
-        <w:rPr>
-          <w:rFonts w:ascii="Consolas" w:eastAsia="Times New Roman" w:hAnsi="Consolas" w:cs="Times New Roman"/>
-          <w:color w:val="9CDCFE"/>
-          <w:sz w:val="21"/>
-          <w:szCs w:val="21"/>
-          <w:lang w:eastAsia="en-SG"/>
-        </w:rPr>
-        <w:t>:</w:t>
+        <w:t>port:</w:t>
       </w:r>
       <w:r>
         <w:rPr>
@@ -2433,7 +2268,6 @@
         </w:rPr>
       </w:pPr>
       <w:proofErr w:type="spellStart"/>
-      <w:proofErr w:type="gramStart"/>
       <w:r>
         <w:rPr>
           <w:rFonts w:ascii="Consolas" w:eastAsia="Times New Roman" w:hAnsi="Consolas" w:cs="Times New Roman"/>
@@ -2445,7 +2279,6 @@
         <w:t>var</w:t>
       </w:r>
       <w:proofErr w:type="spellEnd"/>
-      <w:proofErr w:type="gramEnd"/>
       <w:r>
         <w:rPr>
           <w:rFonts w:ascii="Consolas" w:eastAsia="Times New Roman" w:hAnsi="Consolas" w:cs="Times New Roman"/>
@@ -2465,7 +2298,17 @@
           <w:szCs w:val="21"/>
           <w:lang w:eastAsia="en-SG"/>
         </w:rPr>
-        <w:t>TNOProject</w:t>
+        <w:t>BC</w:t>
+      </w:r>
+      <w:r>
+        <w:rPr>
+          <w:rFonts w:ascii="Consolas" w:eastAsia="Times New Roman" w:hAnsi="Consolas" w:cs="Times New Roman"/>
+          <w:color w:val="9CDCFE"/>
+          <w:sz w:val="21"/>
+          <w:szCs w:val="21"/>
+          <w:lang w:eastAsia="en-SG"/>
+        </w:rPr>
+        <w:t>Project</w:t>
       </w:r>
       <w:proofErr w:type="spellEnd"/>
       <w:r>
@@ -2526,7 +2369,17 @@
           <w:szCs w:val="21"/>
           <w:lang w:eastAsia="en-SG"/>
         </w:rPr>
-        <w:t>"../../tnoproject/build/contracts/TNOProject.json"</w:t>
+        <w:t>"../../bcproject/build/contracts/BC</w:t>
+      </w:r>
+      <w:r>
+        <w:rPr>
+          <w:rFonts w:ascii="Consolas" w:eastAsia="Times New Roman" w:hAnsi="Consolas" w:cs="Times New Roman"/>
+          <w:color w:val="CE9178"/>
+          <w:sz w:val="21"/>
+          <w:szCs w:val="21"/>
+          <w:lang w:eastAsia="en-SG"/>
+        </w:rPr>
+        <w:t>Project.json"</w:t>
       </w:r>
       <w:r>
         <w:rPr>
@@ -2598,29 +2451,7 @@
           <w:szCs w:val="21"/>
           <w:lang w:eastAsia="en-SG"/>
         </w:rPr>
-        <w:t>"</w:t>
-      </w:r>
-      <w:proofErr w:type="gramStart"/>
-      <w:r>
-        <w:rPr>
-          <w:rFonts w:ascii="Consolas" w:eastAsia="Times New Roman" w:hAnsi="Consolas" w:cs="Times New Roman"/>
-          <w:color w:val="9CDCFE"/>
-          <w:sz w:val="21"/>
-          <w:szCs w:val="21"/>
-          <w:lang w:eastAsia="en-SG"/>
-        </w:rPr>
-        <w:t>scripts</w:t>
-      </w:r>
-      <w:proofErr w:type="gramEnd"/>
-      <w:r>
-        <w:rPr>
-          <w:rFonts w:ascii="Consolas" w:eastAsia="Times New Roman" w:hAnsi="Consolas" w:cs="Times New Roman"/>
-          <w:color w:val="9CDCFE"/>
-          <w:sz w:val="21"/>
-          <w:szCs w:val="21"/>
-          <w:lang w:eastAsia="en-SG"/>
-        </w:rPr>
-        <w:t>"</w:t>
+        <w:t>"scripts"</w:t>
       </w:r>
       <w:r>
         <w:rPr>
@@ -2663,29 +2494,7 @@
           <w:szCs w:val="21"/>
           <w:lang w:eastAsia="en-SG"/>
         </w:rPr>
-        <w:t>"</w:t>
-      </w:r>
-      <w:proofErr w:type="gramStart"/>
-      <w:r>
-        <w:rPr>
-          <w:rFonts w:ascii="Consolas" w:eastAsia="Times New Roman" w:hAnsi="Consolas" w:cs="Times New Roman"/>
-          <w:color w:val="9CDCFE"/>
-          <w:sz w:val="21"/>
-          <w:szCs w:val="21"/>
-          <w:lang w:eastAsia="en-SG"/>
-        </w:rPr>
-        <w:t>build</w:t>
-      </w:r>
-      <w:proofErr w:type="gramEnd"/>
-      <w:r>
-        <w:rPr>
-          <w:rFonts w:ascii="Consolas" w:eastAsia="Times New Roman" w:hAnsi="Consolas" w:cs="Times New Roman"/>
-          <w:color w:val="9CDCFE"/>
-          <w:sz w:val="21"/>
-          <w:szCs w:val="21"/>
-          <w:lang w:eastAsia="en-SG"/>
-        </w:rPr>
-        <w:t>"</w:t>
+        <w:t>"build"</w:t>
       </w:r>
       <w:r>
         <w:rPr>
@@ -2705,29 +2514,7 @@
           <w:szCs w:val="21"/>
           <w:lang w:eastAsia="en-SG"/>
         </w:rPr>
-        <w:t>"</w:t>
-      </w:r>
-      <w:proofErr w:type="spellStart"/>
-      <w:r>
-        <w:rPr>
-          <w:rFonts w:ascii="Consolas" w:eastAsia="Times New Roman" w:hAnsi="Consolas" w:cs="Times New Roman"/>
-          <w:color w:val="CE9178"/>
-          <w:sz w:val="21"/>
-          <w:szCs w:val="21"/>
-          <w:lang w:eastAsia="en-SG"/>
-        </w:rPr>
-        <w:t>webpack</w:t>
-      </w:r>
-      <w:proofErr w:type="spellEnd"/>
-      <w:r>
-        <w:rPr>
-          <w:rFonts w:ascii="Consolas" w:eastAsia="Times New Roman" w:hAnsi="Consolas" w:cs="Times New Roman"/>
-          <w:color w:val="CE9178"/>
-          <w:sz w:val="21"/>
-          <w:szCs w:val="21"/>
-          <w:lang w:eastAsia="en-SG"/>
-        </w:rPr>
-        <w:t>"</w:t>
+        <w:t>"webpack"</w:t>
       </w:r>
       <w:r>
         <w:rPr>
@@ -2770,29 +2557,7 @@
           <w:szCs w:val="21"/>
           <w:lang w:eastAsia="en-SG"/>
         </w:rPr>
-        <w:t>"</w:t>
-      </w:r>
-      <w:proofErr w:type="gramStart"/>
-      <w:r>
-        <w:rPr>
-          <w:rFonts w:ascii="Consolas" w:eastAsia="Times New Roman" w:hAnsi="Consolas" w:cs="Times New Roman"/>
-          <w:color w:val="9CDCFE"/>
-          <w:sz w:val="21"/>
-          <w:szCs w:val="21"/>
-          <w:lang w:eastAsia="en-SG"/>
-        </w:rPr>
-        <w:t>dev</w:t>
-      </w:r>
-      <w:proofErr w:type="gramEnd"/>
-      <w:r>
-        <w:rPr>
-          <w:rFonts w:ascii="Consolas" w:eastAsia="Times New Roman" w:hAnsi="Consolas" w:cs="Times New Roman"/>
-          <w:color w:val="9CDCFE"/>
-          <w:sz w:val="21"/>
-          <w:szCs w:val="21"/>
-          <w:lang w:eastAsia="en-SG"/>
-        </w:rPr>
-        <w:t>"</w:t>
+        <w:t>"dev"</w:t>
       </w:r>
       <w:r>
         <w:rPr>
@@ -2812,29 +2577,7 @@
           <w:szCs w:val="21"/>
           <w:lang w:eastAsia="en-SG"/>
         </w:rPr>
-        <w:t>"</w:t>
-      </w:r>
-      <w:proofErr w:type="spellStart"/>
-      <w:r>
-        <w:rPr>
-          <w:rFonts w:ascii="Consolas" w:eastAsia="Times New Roman" w:hAnsi="Consolas" w:cs="Times New Roman"/>
-          <w:color w:val="CE9178"/>
-          <w:sz w:val="21"/>
-          <w:szCs w:val="21"/>
-          <w:lang w:eastAsia="en-SG"/>
-        </w:rPr>
-        <w:t>webpack</w:t>
-      </w:r>
-      <w:proofErr w:type="spellEnd"/>
-      <w:r>
-        <w:rPr>
-          <w:rFonts w:ascii="Consolas" w:eastAsia="Times New Roman" w:hAnsi="Consolas" w:cs="Times New Roman"/>
-          <w:color w:val="CE9178"/>
-          <w:sz w:val="21"/>
-          <w:szCs w:val="21"/>
-          <w:lang w:eastAsia="en-SG"/>
-        </w:rPr>
-        <w:t>-dev-server --host localhost --port 8081"</w:t>
+        <w:t>"webpack-dev-server --host localhost --port 8081"</w:t>
       </w:r>
     </w:p>
     <w:p>
@@ -2917,12 +2660,10 @@
         <w:spacing w:after="0" w:line="240" w:lineRule="auto"/>
       </w:pPr>
       <w:proofErr w:type="spellStart"/>
-      <w:proofErr w:type="gramStart"/>
       <w:r>
         <w:t>npm</w:t>
       </w:r>
       <w:proofErr w:type="spellEnd"/>
-      <w:proofErr w:type="gramEnd"/>
       <w:r>
         <w:t xml:space="preserve"> run dev</w:t>
       </w:r>
@@ -3244,20 +2985,18 @@
       </w:pPr>
       <w:r>
         <w:lastRenderedPageBreak/>
-        <w:t>PS C:\dev\ethereum\tno\tnoproject&gt; truffle console</w:t>
-      </w:r>
-    </w:p>
-    <w:p>
-      <w:pPr>
-        <w:spacing w:after="0" w:line="240" w:lineRule="auto"/>
-      </w:pPr>
-      <w:proofErr w:type="gramStart"/>
-      <w:r>
-        <w:t>truffle(</w:t>
-      </w:r>
-      <w:proofErr w:type="gramEnd"/>
-      <w:r>
-        <w:t>development)&gt;</w:t>
+        <w:t>PS C:\dev\ethereum\bcprojects\bc</w:t>
+      </w:r>
+      <w:r>
+        <w:t>project&gt; truffle console</w:t>
+      </w:r>
+    </w:p>
+    <w:p>
+      <w:pPr>
+        <w:spacing w:after="0" w:line="240" w:lineRule="auto"/>
+      </w:pPr>
+      <w:r>
+        <w:t>truffle(development)&gt;</w:t>
       </w:r>
     </w:p>
     <w:p>
@@ -3280,7 +3019,12 @@
         <w:spacing w:after="0" w:line="240" w:lineRule="auto"/>
       </w:pPr>
       <w:r>
-        <w:t>C:\dev\ethereum\tno\tnoproject&gt;</w:t>
+        <w:t>C:\dev\ethereum\bcprojects\bc</w:t>
+      </w:r>
+      <w:bookmarkStart w:id="0" w:name="_GoBack"/>
+      <w:bookmarkEnd w:id="0"/>
+      <w:r>
+        <w:t>project&gt;</w:t>
       </w:r>
       <w:r>
         <w:rPr>
@@ -3293,21 +3037,13 @@
         <w:rPr>
           <w:b/>
         </w:rPr>
-        <w:t>rpc</w:t>
-      </w:r>
-      <w:proofErr w:type="gramStart"/>
+        <w:t>rpc:http</w:t>
+      </w:r>
+      <w:proofErr w:type="spellEnd"/>
       <w:r>
         <w:rPr>
           <w:b/>
         </w:rPr>
-        <w:t>:http</w:t>
-      </w:r>
-      <w:proofErr w:type="spellEnd"/>
-      <w:proofErr w:type="gramEnd"/>
-      <w:r>
-        <w:rPr>
-          <w:b/>
-        </w:rPr>
         <w:t>://localhost:8700</w:t>
       </w:r>
     </w:p>
@@ -3336,13 +3072,8 @@
       <w:pPr>
         <w:spacing w:after="0" w:line="240" w:lineRule="auto"/>
       </w:pPr>
-      <w:proofErr w:type="gramStart"/>
-      <w:r>
-        <w:t>instance</w:t>
-      </w:r>
-      <w:proofErr w:type="gramEnd"/>
-      <w:r>
-        <w:t xml:space="preserve">: </w:t>
+      <w:r>
+        <w:t xml:space="preserve">instance: </w:t>
       </w:r>
       <w:proofErr w:type="spellStart"/>
       <w:r>
@@ -3371,12 +3102,10 @@
         <w:spacing w:after="0" w:line="240" w:lineRule="auto"/>
       </w:pPr>
       <w:proofErr w:type="spellStart"/>
-      <w:proofErr w:type="gramStart"/>
       <w:r>
         <w:t>coinbase</w:t>
       </w:r>
       <w:proofErr w:type="spellEnd"/>
-      <w:proofErr w:type="gramEnd"/>
       <w:r>
         <w:t>: 0x9c1c6c57683315b87007d281d2144582736953d1</w:t>
       </w:r>
@@ -3385,29 +3114,16 @@
       <w:pPr>
         <w:spacing w:after="0" w:line="240" w:lineRule="auto"/>
       </w:pPr>
-      <w:proofErr w:type="gramStart"/>
-      <w:r>
-        <w:t>at</w:t>
-      </w:r>
-      <w:proofErr w:type="gramEnd"/>
-      <w:r>
-        <w:t xml:space="preserve"> block: 9 (Thu, 28 Dec 2017 15:22:07 +08)</w:t>
-      </w:r>
-    </w:p>
-    <w:p>
-      <w:pPr>
-        <w:spacing w:after="0" w:line="240" w:lineRule="auto"/>
-      </w:pPr>
-      <w:r>
-        <w:t xml:space="preserve"> </w:t>
-      </w:r>
-      <w:proofErr w:type="gramStart"/>
-      <w:r>
-        <w:t>modules</w:t>
-      </w:r>
-      <w:proofErr w:type="gramEnd"/>
-      <w:r>
-        <w:t>: eth:1.0 evm:1.0 net:1.0 personal:1.0 rpc:1.0 web3:1.0</w:t>
+      <w:r>
+        <w:t>at block: 9 (Thu, 28 Dec 2017 15:22:07 +08)</w:t>
+      </w:r>
+    </w:p>
+    <w:p>
+      <w:pPr>
+        <w:spacing w:after="0" w:line="240" w:lineRule="auto"/>
+      </w:pPr>
+      <w:r>
+        <w:t xml:space="preserve"> modules: eth:1.0 evm:1.0 net:1.0 personal:1.0 rpc:1.0 web3:1.0</w:t>
       </w:r>
     </w:p>
     <w:p>
@@ -3494,17 +3210,12 @@
         <w:t xml:space="preserve">&gt; </w:t>
       </w:r>
       <w:proofErr w:type="spellStart"/>
-      <w:proofErr w:type="gramStart"/>
       <w:r>
         <w:t>loadScript</w:t>
       </w:r>
       <w:proofErr w:type="spellEnd"/>
       <w:r>
-        <w:t>(</w:t>
-      </w:r>
-      <w:proofErr w:type="gramEnd"/>
-      <w:r>
-        <w:t>"/</w:t>
+        <w:t>("/</w:t>
       </w:r>
       <w:proofErr w:type="spellStart"/>
       <w:r>
@@ -3519,13 +3230,8 @@
       <w:pPr>
         <w:spacing w:after="0" w:line="240" w:lineRule="auto"/>
       </w:pPr>
-      <w:proofErr w:type="gramStart"/>
-      <w:r>
-        <w:t>hallo</w:t>
-      </w:r>
-      <w:proofErr w:type="gramEnd"/>
-      <w:r>
-        <w:t xml:space="preserve"> Web3</w:t>
+      <w:r>
+        <w:t>hallo Web3</w:t>
       </w:r>
     </w:p>
     <w:p>
@@ -3620,11 +3326,9 @@
       <w:pPr>
         <w:spacing w:after="0" w:line="240" w:lineRule="auto"/>
       </w:pPr>
-      <w:proofErr w:type="gramStart"/>
       <w:r>
         <w:t>true</w:t>
       </w:r>
-      <w:proofErr w:type="gramEnd"/>
     </w:p>
     <w:p>
       <w:pPr>
@@ -3652,14 +3356,9 @@
         <w:spacing w:after="0" w:line="240" w:lineRule="auto"/>
       </w:pPr>
       <w:r>
-        <w:t xml:space="preserve">Required modules must exist </w:t>
-      </w:r>
-      <w:proofErr w:type="gramStart"/>
-      <w:r>
-        <w:t>in ./</w:t>
-      </w:r>
-      <w:proofErr w:type="spellStart"/>
-      <w:proofErr w:type="gramEnd"/>
+        <w:t>Required modules must exist in ./</w:t>
+      </w:r>
+      <w:proofErr w:type="spellStart"/>
       <w:r>
         <w:t>node_modules</w:t>
       </w:r>
@@ -3750,7 +3449,6 @@
         </w:rPr>
       </w:pPr>
       <w:proofErr w:type="spellStart"/>
-      <w:proofErr w:type="gramStart"/>
       <w:r>
         <w:rPr>
           <w:rFonts w:ascii="Consolas" w:eastAsia="Times New Roman" w:hAnsi="Consolas" w:cs="Times New Roman"/>
@@ -3762,7 +3460,6 @@
         <w:t>var</w:t>
       </w:r>
       <w:proofErr w:type="spellEnd"/>
-      <w:proofErr w:type="gramEnd"/>
       <w:r>
         <w:rPr>
           <w:rFonts w:ascii="Consolas" w:eastAsia="Times New Roman" w:hAnsi="Consolas" w:cs="Times New Roman"/>
@@ -3846,7 +3543,6 @@
           <w:lang w:eastAsia="nl-NL"/>
         </w:rPr>
       </w:pPr>
-      <w:proofErr w:type="gramStart"/>
       <w:r>
         <w:rPr>
           <w:rFonts w:ascii="Consolas" w:eastAsia="Times New Roman" w:hAnsi="Consolas" w:cs="Times New Roman"/>
@@ -3888,7 +3584,6 @@
         </w:rPr>
         <w:t>(</w:t>
       </w:r>
-      <w:proofErr w:type="gramEnd"/>
       <w:r>
         <w:rPr>
           <w:rFonts w:ascii="Consolas" w:eastAsia="Times New Roman" w:hAnsi="Consolas" w:cs="Times New Roman"/>
@@ -3935,7 +3630,6 @@
           <w:lang w:eastAsia="nl-NL"/>
         </w:rPr>
       </w:pPr>
-      <w:proofErr w:type="gramStart"/>
       <w:r>
         <w:rPr>
           <w:rFonts w:ascii="Consolas" w:eastAsia="Times New Roman" w:hAnsi="Consolas" w:cs="Times New Roman"/>
@@ -3946,7 +3640,6 @@
         </w:rPr>
         <w:t>if</w:t>
       </w:r>
-      <w:proofErr w:type="gramEnd"/>
       <w:r>
         <w:rPr>
           <w:rFonts w:ascii="Consolas" w:eastAsia="Times New Roman" w:hAnsi="Consolas" w:cs="Times New Roman"/>
@@ -4082,7 +3775,6 @@
         </w:rPr>
         <w:t xml:space="preserve"> </w:t>
       </w:r>
-      <w:proofErr w:type="gramStart"/>
       <w:r>
         <w:rPr>
           <w:rFonts w:ascii="Consolas" w:eastAsia="Times New Roman" w:hAnsi="Consolas" w:cs="Times New Roman"/>
@@ -4103,7 +3795,6 @@
         </w:rPr>
         <w:t>(</w:t>
       </w:r>
-      <w:proofErr w:type="gramEnd"/>
       <w:r>
         <w:rPr>
           <w:rFonts w:ascii="Consolas" w:eastAsia="Times New Roman" w:hAnsi="Consolas" w:cs="Times New Roman"/>
@@ -4283,7 +3974,6 @@
         </w:rPr>
         <w:t xml:space="preserve"> </w:t>
       </w:r>
-      <w:proofErr w:type="gramStart"/>
       <w:r>
         <w:rPr>
           <w:rFonts w:ascii="Consolas" w:eastAsia="Times New Roman" w:hAnsi="Consolas" w:cs="Times New Roman"/>
@@ -4304,7 +3994,6 @@
         </w:rPr>
         <w:t>(</w:t>
       </w:r>
-      <w:proofErr w:type="gramEnd"/>
       <w:r>
         <w:rPr>
           <w:rFonts w:ascii="Consolas" w:eastAsia="Times New Roman" w:hAnsi="Consolas" w:cs="Times New Roman"/>
@@ -4455,7 +4144,6 @@
         </w:rPr>
       </w:pPr>
       <w:proofErr w:type="spellStart"/>
-      <w:proofErr w:type="gramStart"/>
       <w:r>
         <w:rPr>
           <w:rFonts w:ascii="Consolas" w:eastAsia="Times New Roman" w:hAnsi="Consolas" w:cs="Times New Roman"/>
@@ -4467,7 +4155,6 @@
         <w:t>var</w:t>
       </w:r>
       <w:proofErr w:type="spellEnd"/>
-      <w:proofErr w:type="gramEnd"/>
       <w:r>
         <w:rPr>
           <w:rFonts w:ascii="Consolas" w:eastAsia="Times New Roman" w:hAnsi="Consolas" w:cs="Times New Roman"/>
@@ -4574,7 +4261,6 @@
         </w:rPr>
       </w:pPr>
       <w:proofErr w:type="spellStart"/>
-      <w:proofErr w:type="gramStart"/>
       <w:r>
         <w:rPr>
           <w:rFonts w:ascii="Consolas" w:eastAsia="Times New Roman" w:hAnsi="Consolas" w:cs="Times New Roman"/>
@@ -4586,7 +4272,6 @@
         <w:t>var</w:t>
       </w:r>
       <w:proofErr w:type="spellEnd"/>
-      <w:proofErr w:type="gramEnd"/>
       <w:r>
         <w:rPr>
           <w:rFonts w:ascii="Consolas" w:eastAsia="Times New Roman" w:hAnsi="Consolas" w:cs="Times New Roman"/>
@@ -4712,7 +4397,6 @@
           <w:lang w:eastAsia="nl-NL"/>
         </w:rPr>
       </w:pPr>
-      <w:proofErr w:type="gramStart"/>
       <w:r>
         <w:rPr>
           <w:rFonts w:ascii="Consolas" w:eastAsia="Times New Roman" w:hAnsi="Consolas" w:cs="Times New Roman"/>
@@ -4753,7 +4437,6 @@
         </w:rPr>
         <w:t>(</w:t>
       </w:r>
-      <w:proofErr w:type="gramEnd"/>
       <w:r>
         <w:rPr>
           <w:rFonts w:ascii="Consolas" w:eastAsia="Times New Roman" w:hAnsi="Consolas" w:cs="Times New Roman"/>
@@ -4800,7 +4483,6 @@
           <w:lang w:eastAsia="nl-NL"/>
         </w:rPr>
       </w:pPr>
-      <w:proofErr w:type="gramStart"/>
       <w:r>
         <w:rPr>
           <w:rFonts w:ascii="Consolas" w:eastAsia="Times New Roman" w:hAnsi="Consolas" w:cs="Times New Roman"/>
@@ -4881,7 +4563,6 @@
         </w:rPr>
         <w:t>(</w:t>
       </w:r>
-      <w:proofErr w:type="gramEnd"/>
       <w:r>
         <w:rPr>
           <w:rFonts w:ascii="Consolas" w:eastAsia="Times New Roman" w:hAnsi="Consolas" w:cs="Times New Roman"/>
@@ -4945,7 +4626,6 @@
         </w:rPr>
         <w:t xml:space="preserve">    </w:t>
       </w:r>
-      <w:proofErr w:type="gramStart"/>
       <w:r>
         <w:rPr>
           <w:rFonts w:ascii="Consolas" w:eastAsia="Times New Roman" w:hAnsi="Consolas" w:cs="Times New Roman"/>
@@ -4956,7 +4636,6 @@
         </w:rPr>
         <w:t>balance</w:t>
       </w:r>
-      <w:proofErr w:type="gramEnd"/>
       <w:r>
         <w:rPr>
           <w:rFonts w:ascii="Consolas" w:eastAsia="Times New Roman" w:hAnsi="Consolas" w:cs="Times New Roman"/>
@@ -5070,7 +4749,6 @@
         </w:rPr>
         <w:t xml:space="preserve">    </w:t>
       </w:r>
-      <w:proofErr w:type="gramStart"/>
       <w:r>
         <w:rPr>
           <w:rFonts w:ascii="Consolas" w:eastAsia="Times New Roman" w:hAnsi="Consolas" w:cs="Times New Roman"/>
@@ -5111,7 +4789,6 @@
         </w:rPr>
         <w:t>(</w:t>
       </w:r>
-      <w:proofErr w:type="gramEnd"/>
       <w:r>
         <w:rPr>
           <w:rFonts w:ascii="Consolas" w:eastAsia="Times New Roman" w:hAnsi="Consolas" w:cs="Times New Roman"/>
@@ -5202,13 +4879,8 @@
         <w:spacing w:after="0" w:line="240" w:lineRule="auto"/>
       </w:pPr>
       <w:r>
-        <w:t>&lt;DIR</w:t>
-      </w:r>
-      <w:proofErr w:type="gramStart"/>
-      <w:r>
-        <w:t>&gt;          ..</w:t>
-      </w:r>
-      <w:proofErr w:type="gramEnd"/>
+        <w:t>&lt;DIR&gt;          ..</w:t>
+      </w:r>
     </w:p>
     <w:p>
       <w:pPr>
@@ -5235,7 +4907,6 @@
       <w:pPr>
         <w:spacing w:after="0" w:line="240" w:lineRule="auto"/>
       </w:pPr>
-      <w:proofErr w:type="gramStart"/>
       <w:r>
         <w:t>package-</w:t>
       </w:r>
@@ -5244,7 +4915,6 @@
         <w:t>lock.json</w:t>
       </w:r>
       <w:proofErr w:type="spellEnd"/>
-      <w:proofErr w:type="gramEnd"/>
     </w:p>
     <w:p>
       <w:pPr>
@@ -5325,12 +4995,10 @@
         <w:spacing w:after="0" w:line="240" w:lineRule="auto"/>
       </w:pPr>
       <w:proofErr w:type="spellStart"/>
-      <w:proofErr w:type="gramStart"/>
       <w:r>
         <w:t>npm</w:t>
       </w:r>
       <w:proofErr w:type="spellEnd"/>
-      <w:proofErr w:type="gramEnd"/>
       <w:r>
         <w:t xml:space="preserve"> install -g </w:t>
       </w:r>
@@ -5344,26 +5012,19 @@
       <w:pPr>
         <w:spacing w:after="0" w:line="240" w:lineRule="auto"/>
       </w:pPr>
-      <w:proofErr w:type="gramStart"/>
-      <w:r>
-        <w:t>see</w:t>
-      </w:r>
-      <w:proofErr w:type="gramEnd"/>
-      <w:r>
-        <w:t xml:space="preserve"> https://github.com/browserify/watchify</w:t>
-      </w:r>
-    </w:p>
-    <w:p>
-      <w:pPr>
-        <w:spacing w:after="0" w:line="240" w:lineRule="auto"/>
-      </w:pPr>
-      <w:proofErr w:type="spellStart"/>
-      <w:proofErr w:type="gramStart"/>
+      <w:r>
+        <w:t>see https://github.com/browserify/watchify</w:t>
+      </w:r>
+    </w:p>
+    <w:p>
+      <w:pPr>
+        <w:spacing w:after="0" w:line="240" w:lineRule="auto"/>
+      </w:pPr>
+      <w:proofErr w:type="spellStart"/>
       <w:r>
         <w:t>npm</w:t>
       </w:r>
       <w:proofErr w:type="spellEnd"/>
-      <w:proofErr w:type="gramEnd"/>
       <w:r>
         <w:t xml:space="preserve"> install --save-dev </w:t>
       </w:r>
@@ -5438,53 +5099,61 @@
         <w:spacing w:after="0" w:line="240" w:lineRule="auto"/>
       </w:pPr>
       <w:r>
+        <w:t xml:space="preserve">  "name": "ETH Sender App",</w:t>
+      </w:r>
+    </w:p>
+    <w:p>
+      <w:pPr>
+        <w:spacing w:after="0" w:line="240" w:lineRule="auto"/>
+      </w:pPr>
+      <w:r>
+        <w:t xml:space="preserve">  "version": "1.0.0",</w:t>
+      </w:r>
+    </w:p>
+    <w:p>
+      <w:pPr>
+        <w:spacing w:after="0" w:line="240" w:lineRule="auto"/>
+      </w:pPr>
+      <w:r>
+        <w:t xml:space="preserve">  "description": "ETH Sender App - interacting-with-the-blockchain",</w:t>
+      </w:r>
+    </w:p>
+    <w:p>
+      <w:pPr>
+        <w:spacing w:after="0" w:line="240" w:lineRule="auto"/>
+      </w:pPr>
+      <w:r>
         <w:t xml:space="preserve">  "</w:t>
       </w:r>
-      <w:proofErr w:type="gramStart"/>
-      <w:r>
-        <w:t>name</w:t>
-      </w:r>
-      <w:proofErr w:type="gramEnd"/>
-      <w:r>
-        <w:t>": "ETH Sender App",</w:t>
-      </w:r>
-    </w:p>
-    <w:p>
-      <w:pPr>
-        <w:spacing w:after="0" w:line="240" w:lineRule="auto"/>
-      </w:pPr>
-      <w:r>
-        <w:t xml:space="preserve">  "</w:t>
-      </w:r>
-      <w:proofErr w:type="gramStart"/>
-      <w:r>
-        <w:t>version</w:t>
-      </w:r>
-      <w:proofErr w:type="gramEnd"/>
-      <w:r>
-        <w:t>": "1.0.0",</w:t>
-      </w:r>
-    </w:p>
-    <w:p>
-      <w:pPr>
-        <w:spacing w:after="0" w:line="240" w:lineRule="auto"/>
-      </w:pPr>
-      <w:r>
-        <w:t xml:space="preserve">  "</w:t>
-      </w:r>
-      <w:proofErr w:type="gramStart"/>
-      <w:r>
-        <w:t>description</w:t>
-      </w:r>
-      <w:proofErr w:type="gramEnd"/>
-      <w:r>
-        <w:t>": "ETH Sender App - interacting-with-the-</w:t>
-      </w:r>
-      <w:proofErr w:type="spellStart"/>
-      <w:r>
-        <w:t>blockchain</w:t>
-      </w:r>
-      <w:proofErr w:type="spellEnd"/>
+      <w:r>
+        <w:rPr>
+          <w:b/>
+        </w:rPr>
+        <w:t>main</w:t>
+      </w:r>
+      <w:r>
+        <w:t>": "</w:t>
+      </w:r>
+      <w:r>
+        <w:rPr>
+          <w:b/>
+        </w:rPr>
+        <w:t>../</w:t>
+      </w:r>
+      <w:proofErr w:type="spellStart"/>
+      <w:r>
+        <w:rPr>
+          <w:b/>
+        </w:rPr>
+        <w:t>src</w:t>
+      </w:r>
+      <w:proofErr w:type="spellEnd"/>
+      <w:r>
+        <w:rPr>
+          <w:b/>
+        </w:rPr>
+        <w:t>/dapp.js</w:t>
+      </w:r>
       <w:r>
         <w:t>",</w:t>
       </w:r>
@@ -5494,95 +5163,43 @@
         <w:spacing w:after="0" w:line="240" w:lineRule="auto"/>
       </w:pPr>
       <w:r>
-        <w:t xml:space="preserve">  "</w:t>
-      </w:r>
-      <w:proofErr w:type="gramStart"/>
+        <w:t>...</w:t>
+      </w:r>
+    </w:p>
+    <w:p>
+      <w:pPr>
+        <w:spacing w:after="0" w:line="240" w:lineRule="auto"/>
+      </w:pPr>
+    </w:p>
+    <w:p>
+      <w:pPr>
+        <w:spacing w:after="0" w:line="240" w:lineRule="auto"/>
+      </w:pPr>
+      <w:r>
+        <w:t>..."start" is configured as:</w:t>
+      </w:r>
+    </w:p>
+    <w:p>
+      <w:pPr>
+        <w:spacing w:after="0" w:line="240" w:lineRule="auto"/>
+      </w:pPr>
+      <w:r>
+        <w:t xml:space="preserve">  "scripts": {</w:t>
+      </w:r>
+    </w:p>
+    <w:p>
+      <w:pPr>
+        <w:spacing w:after="0" w:line="240" w:lineRule="auto"/>
+      </w:pPr>
+      <w:r>
+        <w:t xml:space="preserve">    "</w:t>
+      </w:r>
       <w:r>
         <w:rPr>
           <w:b/>
         </w:rPr>
-        <w:t>main</w:t>
-      </w:r>
-      <w:proofErr w:type="gramEnd"/>
-      <w:r>
-        <w:t>": "</w:t>
-      </w:r>
-      <w:r>
-        <w:rPr>
-          <w:b/>
-        </w:rPr>
-        <w:t>../</w:t>
-      </w:r>
-      <w:proofErr w:type="spellStart"/>
-      <w:r>
-        <w:rPr>
-          <w:b/>
-        </w:rPr>
-        <w:t>src</w:t>
-      </w:r>
-      <w:proofErr w:type="spellEnd"/>
-      <w:r>
-        <w:rPr>
-          <w:b/>
-        </w:rPr>
-        <w:t>/dapp.js</w:t>
-      </w:r>
-      <w:r>
-        <w:t>",</w:t>
-      </w:r>
-    </w:p>
-    <w:p>
-      <w:pPr>
-        <w:spacing w:after="0" w:line="240" w:lineRule="auto"/>
-      </w:pPr>
-      <w:r>
-        <w:t>...</w:t>
-      </w:r>
-    </w:p>
-    <w:p>
-      <w:pPr>
-        <w:spacing w:after="0" w:line="240" w:lineRule="auto"/>
-      </w:pPr>
-    </w:p>
-    <w:p>
-      <w:pPr>
-        <w:spacing w:after="0" w:line="240" w:lineRule="auto"/>
-      </w:pPr>
-      <w:r>
-        <w:t>..."start" is configured as:</w:t>
-      </w:r>
-    </w:p>
-    <w:p>
-      <w:pPr>
-        <w:spacing w:after="0" w:line="240" w:lineRule="auto"/>
-      </w:pPr>
-      <w:r>
-        <w:t xml:space="preserve">  "</w:t>
-      </w:r>
-      <w:proofErr w:type="gramStart"/>
-      <w:r>
-        <w:t>scripts</w:t>
-      </w:r>
-      <w:proofErr w:type="gramEnd"/>
-      <w:r>
-        <w:t>": {</w:t>
-      </w:r>
-    </w:p>
-    <w:p>
-      <w:pPr>
-        <w:spacing w:after="0" w:line="240" w:lineRule="auto"/>
-      </w:pPr>
-      <w:r>
-        <w:t xml:space="preserve">    "</w:t>
-      </w:r>
-      <w:proofErr w:type="gramStart"/>
-      <w:r>
-        <w:rPr>
-          <w:b/>
-        </w:rPr>
         <w:t>start</w:t>
       </w:r>
-      <w:proofErr w:type="gramEnd"/>
       <w:r>
         <w:t>": "</w:t>
       </w:r>
@@ -5864,13 +5481,8 @@
         <w:spacing w:after="0" w:line="240" w:lineRule="auto"/>
       </w:pPr>
       <w:r>
-        <w:t>&lt;DIR</w:t>
-      </w:r>
-      <w:proofErr w:type="gramStart"/>
-      <w:r>
-        <w:t>&gt;          ..</w:t>
-      </w:r>
-      <w:proofErr w:type="gramEnd"/>
+        <w:t>&lt;DIR&gt;          ..</w:t>
+      </w:r>
     </w:p>
     <w:p>
       <w:pPr>
@@ -5913,7 +5525,6 @@
       <w:pPr>
         <w:spacing w:after="0" w:line="240" w:lineRule="auto"/>
       </w:pPr>
-      <w:proofErr w:type="gramStart"/>
       <w:r>
         <w:lastRenderedPageBreak/>
         <w:t>package-</w:t>
@@ -5923,7 +5534,6 @@
         <w:t>lock.json</w:t>
       </w:r>
       <w:proofErr w:type="spellEnd"/>
-      <w:proofErr w:type="gramEnd"/>
     </w:p>
     <w:p>
       <w:pPr>
@@ -6058,31 +5668,7 @@
           <w:szCs w:val="21"/>
           <w:lang w:eastAsia="nl-NL"/>
         </w:rPr>
-        <w:t>"</w:t>
-      </w:r>
-      <w:proofErr w:type="gramStart"/>
-      <w:r>
-        <w:rPr>
-          <w:rFonts w:ascii="Consolas" w:eastAsia="Times New Roman" w:hAnsi="Consolas" w:cs="Times New Roman"/>
-          <w:b/>
-          <w:color w:val="9CDCFE"/>
-          <w:sz w:val="21"/>
-          <w:szCs w:val="21"/>
-          <w:lang w:eastAsia="nl-NL"/>
-        </w:rPr>
-        <w:t>main</w:t>
-      </w:r>
-      <w:proofErr w:type="gramEnd"/>
-      <w:r>
-        <w:rPr>
-          <w:rFonts w:ascii="Consolas" w:eastAsia="Times New Roman" w:hAnsi="Consolas" w:cs="Times New Roman"/>
-          <w:b/>
-          <w:color w:val="9CDCFE"/>
-          <w:sz w:val="21"/>
-          <w:szCs w:val="21"/>
-          <w:lang w:eastAsia="nl-NL"/>
-        </w:rPr>
-        <w:t>"</w:t>
+        <w:t>"main"</w:t>
       </w:r>
       <w:r>
         <w:rPr>
@@ -6194,29 +5780,7 @@
           <w:szCs w:val="21"/>
           <w:lang w:eastAsia="nl-NL"/>
         </w:rPr>
-        <w:t>"</w:t>
-      </w:r>
-      <w:proofErr w:type="gramStart"/>
-      <w:r>
-        <w:rPr>
-          <w:rFonts w:ascii="Consolas" w:eastAsia="Times New Roman" w:hAnsi="Consolas" w:cs="Times New Roman"/>
-          <w:color w:val="9CDCFE"/>
-          <w:sz w:val="21"/>
-          <w:szCs w:val="21"/>
-          <w:lang w:eastAsia="nl-NL"/>
-        </w:rPr>
-        <w:t>scripts</w:t>
-      </w:r>
-      <w:proofErr w:type="gramEnd"/>
-      <w:r>
-        <w:rPr>
-          <w:rFonts w:ascii="Consolas" w:eastAsia="Times New Roman" w:hAnsi="Consolas" w:cs="Times New Roman"/>
-          <w:color w:val="9CDCFE"/>
-          <w:sz w:val="21"/>
-          <w:szCs w:val="21"/>
-          <w:lang w:eastAsia="nl-NL"/>
-        </w:rPr>
-        <w:t>"</w:t>
+        <w:t>"scripts"</w:t>
       </w:r>
       <w:r>
         <w:rPr>
@@ -6259,29 +5823,7 @@
           <w:szCs w:val="21"/>
           <w:lang w:eastAsia="nl-NL"/>
         </w:rPr>
-        <w:t>"</w:t>
-      </w:r>
-      <w:proofErr w:type="gramStart"/>
-      <w:r>
-        <w:rPr>
-          <w:rFonts w:ascii="Consolas" w:eastAsia="Times New Roman" w:hAnsi="Consolas" w:cs="Times New Roman"/>
-          <w:color w:val="9CDCFE"/>
-          <w:sz w:val="21"/>
-          <w:szCs w:val="21"/>
-          <w:lang w:eastAsia="nl-NL"/>
-        </w:rPr>
-        <w:t>start</w:t>
-      </w:r>
-      <w:proofErr w:type="gramEnd"/>
-      <w:r>
-        <w:rPr>
-          <w:rFonts w:ascii="Consolas" w:eastAsia="Times New Roman" w:hAnsi="Consolas" w:cs="Times New Roman"/>
-          <w:color w:val="9CDCFE"/>
-          <w:sz w:val="21"/>
-          <w:szCs w:val="21"/>
-          <w:lang w:eastAsia="nl-NL"/>
-        </w:rPr>
-        <w:t>"</w:t>
+        <w:t>"start"</w:t>
       </w:r>
       <w:r>
         <w:rPr>
@@ -6357,7 +5899,7 @@
           <w:color w:val="D4D4D4"/>
           <w:sz w:val="21"/>
           <w:szCs w:val="21"/>
-          <w:lang w:val="nl-NL" w:eastAsia="nl-NL"/>
+          <w:lang w:eastAsia="nl-NL"/>
         </w:rPr>
       </w:pPr>
       <w:r>
@@ -6376,7 +5918,7 @@
           <w:color w:val="D4D4D4"/>
           <w:sz w:val="21"/>
           <w:szCs w:val="21"/>
-          <w:lang w:val="nl-NL" w:eastAsia="nl-NL"/>
+          <w:lang w:eastAsia="nl-NL"/>
         </w:rPr>
         <w:t>},</w:t>
       </w:r>
@@ -6679,7 +6221,6 @@
         <w:t xml:space="preserve">&gt; </w:t>
       </w:r>
       <w:proofErr w:type="spellStart"/>
-      <w:proofErr w:type="gramStart"/>
       <w:r>
         <w:rPr>
           <w:highlight w:val="yellow"/>
@@ -6687,7 +6228,6 @@
         <w:t>contractAddress</w:t>
       </w:r>
       <w:proofErr w:type="spellEnd"/>
-      <w:proofErr w:type="gramEnd"/>
       <w:r>
         <w:rPr>
           <w:highlight w:val="yellow"/>
@@ -6722,12 +6262,10 @@
         <w:t xml:space="preserve">&gt; </w:t>
       </w:r>
       <w:proofErr w:type="spellStart"/>
-      <w:proofErr w:type="gramStart"/>
       <w:r>
         <w:t>contractInstance</w:t>
       </w:r>
       <w:proofErr w:type="spellEnd"/>
-      <w:proofErr w:type="gramEnd"/>
       <w:r>
         <w:t xml:space="preserve"> = myContract.at(</w:t>
       </w:r>
@@ -6745,14 +6283,9 @@
         <w:spacing w:after="0" w:line="240" w:lineRule="auto"/>
       </w:pPr>
       <w:r>
-        <w:t xml:space="preserve">&gt; </w:t>
-      </w:r>
-      <w:proofErr w:type="gramStart"/>
-      <w:r>
-        <w:t>web3.eth.accounts.forEach(</w:t>
-      </w:r>
-      <w:proofErr w:type="spellStart"/>
-      <w:proofErr w:type="gramEnd"/>
+        <w:t>&gt; web3.eth.accounts.forEach(</w:t>
+      </w:r>
+      <w:proofErr w:type="spellStart"/>
       <w:r>
         <w:t>theAddress</w:t>
       </w:r>
@@ -6766,15 +6299,7 @@
         <w:spacing w:after="0" w:line="240" w:lineRule="auto"/>
       </w:pPr>
       <w:r>
-        <w:t xml:space="preserve">...     </w:t>
-      </w:r>
-      <w:proofErr w:type="gramStart"/>
-      <w:r>
-        <w:t>tokens</w:t>
-      </w:r>
-      <w:proofErr w:type="gramEnd"/>
-      <w:r>
-        <w:t xml:space="preserve"> = </w:t>
+        <w:t xml:space="preserve">...     tokens = </w:t>
       </w:r>
       <w:proofErr w:type="spellStart"/>
       <w:r>
@@ -6798,14 +6323,9 @@
         <w:spacing w:after="0" w:line="240" w:lineRule="auto"/>
       </w:pPr>
       <w:r>
-        <w:t xml:space="preserve">...     </w:t>
-      </w:r>
-      <w:proofErr w:type="gramStart"/>
-      <w:r>
-        <w:t>console.log(</w:t>
-      </w:r>
-      <w:proofErr w:type="spellStart"/>
-      <w:proofErr w:type="gramEnd"/>
+        <w:t>...     console.log(</w:t>
+      </w:r>
+      <w:proofErr w:type="spellStart"/>
       <w:r>
         <w:t>theAddress</w:t>
       </w:r>
@@ -6913,23 +6433,39 @@
         <w:spacing w:after="0" w:line="240" w:lineRule="auto"/>
       </w:pPr>
       <w:r>
+        <w:t>&gt; amount = 10;</w:t>
+      </w:r>
+    </w:p>
+    <w:p>
+      <w:pPr>
+        <w:spacing w:after="0" w:line="240" w:lineRule="auto"/>
+      </w:pPr>
+      <w:r>
+        <w:t>10</w:t>
+      </w:r>
+    </w:p>
+    <w:p>
+      <w:pPr>
+        <w:spacing w:after="0" w:line="240" w:lineRule="auto"/>
+      </w:pPr>
+      <w:r>
         <w:t xml:space="preserve">&gt; </w:t>
       </w:r>
-      <w:proofErr w:type="gramStart"/>
-      <w:r>
-        <w:t>amount</w:t>
-      </w:r>
-      <w:proofErr w:type="gramEnd"/>
-      <w:r>
-        <w:t xml:space="preserve"> = 10;</w:t>
-      </w:r>
-    </w:p>
-    <w:p>
-      <w:pPr>
-        <w:spacing w:after="0" w:line="240" w:lineRule="auto"/>
-      </w:pPr>
-      <w:r>
-        <w:t>10</w:t>
+      <w:proofErr w:type="spellStart"/>
+      <w:r>
+        <w:t>fromAddress</w:t>
+      </w:r>
+      <w:proofErr w:type="spellEnd"/>
+      <w:r>
+        <w:t xml:space="preserve"> = web3.eth.accounts[0];</w:t>
+      </w:r>
+    </w:p>
+    <w:p>
+      <w:pPr>
+        <w:spacing w:after="0" w:line="240" w:lineRule="auto"/>
+      </w:pPr>
+      <w:r>
+        <w:t>'0xe34772372d095f8bad9a15613a7c3edf480708af'</w:t>
       </w:r>
     </w:p>
     <w:p>
@@ -6940,70 +6476,96 @@
         <w:t xml:space="preserve">&gt; </w:t>
       </w:r>
       <w:proofErr w:type="spellStart"/>
-      <w:proofErr w:type="gramStart"/>
+      <w:r>
+        <w:t>toAddress</w:t>
+      </w:r>
+      <w:proofErr w:type="spellEnd"/>
+      <w:r>
+        <w:t xml:space="preserve"> = web3.eth.accounts[1];</w:t>
+      </w:r>
+    </w:p>
+    <w:p>
+      <w:pPr>
+        <w:spacing w:after="0" w:line="240" w:lineRule="auto"/>
+      </w:pPr>
+      <w:r>
+        <w:t>'0xa5edcd00f02d8264a70067ae708c4f6995506995'</w:t>
+      </w:r>
+    </w:p>
+    <w:p>
+      <w:pPr>
+        <w:spacing w:after="0" w:line="240" w:lineRule="auto"/>
+      </w:pPr>
+      <w:r>
+        <w:t xml:space="preserve">&gt; </w:t>
+      </w:r>
+      <w:proofErr w:type="spellStart"/>
+      <w:r>
+        <w:t>txnHash</w:t>
+      </w:r>
+      <w:proofErr w:type="spellEnd"/>
+      <w:r>
+        <w:t xml:space="preserve"> = </w:t>
+      </w:r>
+      <w:proofErr w:type="spellStart"/>
+      <w:r>
+        <w:t>contractInstance.sendTokens</w:t>
+      </w:r>
+      <w:proofErr w:type="spellEnd"/>
+      <w:r>
+        <w:t>(</w:t>
+      </w:r>
+      <w:proofErr w:type="spellStart"/>
+      <w:r>
+        <w:t>toAddress</w:t>
+      </w:r>
+      <w:proofErr w:type="spellEnd"/>
+      <w:r>
+        <w:t xml:space="preserve">, amount, { from: </w:t>
+      </w:r>
+      <w:proofErr w:type="spellStart"/>
       <w:r>
         <w:t>fromAddress</w:t>
       </w:r>
       <w:proofErr w:type="spellEnd"/>
-      <w:proofErr w:type="gramEnd"/>
-      <w:r>
-        <w:t xml:space="preserve"> = web3.eth.accounts[0];</w:t>
-      </w:r>
-    </w:p>
-    <w:p>
-      <w:pPr>
-        <w:spacing w:after="0" w:line="240" w:lineRule="auto"/>
-      </w:pPr>
-      <w:r>
-        <w:t>'0xe34772372d095f8bad9a15613a7c3edf480708af'</w:t>
-      </w:r>
-    </w:p>
-    <w:p>
-      <w:pPr>
-        <w:spacing w:after="0" w:line="240" w:lineRule="auto"/>
-      </w:pPr>
-      <w:r>
-        <w:t xml:space="preserve">&gt; </w:t>
-      </w:r>
-      <w:proofErr w:type="spellStart"/>
-      <w:proofErr w:type="gramStart"/>
-      <w:r>
-        <w:t>toAddress</w:t>
-      </w:r>
-      <w:proofErr w:type="spellEnd"/>
-      <w:proofErr w:type="gramEnd"/>
-      <w:r>
-        <w:t xml:space="preserve"> = web3.eth.accounts[1];</w:t>
-      </w:r>
-    </w:p>
-    <w:p>
-      <w:pPr>
-        <w:spacing w:after="0" w:line="240" w:lineRule="auto"/>
-      </w:pPr>
-      <w:r>
-        <w:t>'0xa5edcd00f02d8264a70067ae708c4f6995506995'</w:t>
-      </w:r>
-    </w:p>
-    <w:p>
-      <w:pPr>
-        <w:spacing w:after="0" w:line="240" w:lineRule="auto"/>
-      </w:pPr>
-      <w:r>
-        <w:t xml:space="preserve">&gt; </w:t>
-      </w:r>
-      <w:proofErr w:type="spellStart"/>
-      <w:proofErr w:type="gramStart"/>
-      <w:r>
-        <w:t>txnHash</w:t>
-      </w:r>
-      <w:proofErr w:type="spellEnd"/>
-      <w:proofErr w:type="gramEnd"/>
-      <w:r>
-        <w:t xml:space="preserve"> = </w:t>
-      </w:r>
-      <w:proofErr w:type="spellStart"/>
-      <w:r>
-        <w:t>contractInstance.sendTokens</w:t>
+      <w:r>
+        <w:t>});</w:t>
+      </w:r>
+    </w:p>
+    <w:p>
+      <w:pPr>
+        <w:spacing w:after="0" w:line="240" w:lineRule="auto"/>
+      </w:pPr>
+      <w:r>
+        <w:t>'0x0b3beac66117b4958cfff731e90b2c88febbd661706b21efd6e65f9ccd45ae08'</w:t>
+      </w:r>
+    </w:p>
+    <w:p>
+      <w:pPr>
+        <w:spacing w:after="0" w:line="240" w:lineRule="auto"/>
+      </w:pPr>
+      <w:r>
+        <w:t>&gt; web3.eth.accounts.forEach(</w:t>
+      </w:r>
+      <w:proofErr w:type="spellStart"/>
+      <w:r>
+        <w:t>theAddress</w:t>
+      </w:r>
+      <w:proofErr w:type="spellEnd"/>
+      <w:r>
+        <w:t xml:space="preserve"> =&gt; {</w:t>
+      </w:r>
+    </w:p>
+    <w:p>
+      <w:pPr>
+        <w:spacing w:after="0" w:line="240" w:lineRule="auto"/>
+      </w:pPr>
+      <w:r>
+        <w:t xml:space="preserve">...     tokens = </w:t>
+      </w:r>
+      <w:proofErr w:type="spellStart"/>
+      <w:r>
+        <w:t>contractInstance.balanceOf.call</w:t>
       </w:r>
       <w:proofErr w:type="spellEnd"/>
       <w:r>
@@ -7011,72 +6573,19 @@
       </w:r>
       <w:proofErr w:type="spellStart"/>
       <w:r>
-        <w:t>toAddress</w:t>
-      </w:r>
-      <w:proofErr w:type="spellEnd"/>
-      <w:r>
-        <w:t xml:space="preserve">, amount, { from: </w:t>
-      </w:r>
-      <w:proofErr w:type="spellStart"/>
-      <w:r>
-        <w:t>fromAddress</w:t>
-      </w:r>
-      <w:proofErr w:type="spellEnd"/>
-      <w:r>
-        <w:t>});</w:t>
-      </w:r>
-    </w:p>
-    <w:p>
-      <w:pPr>
-        <w:spacing w:after="0" w:line="240" w:lineRule="auto"/>
-      </w:pPr>
-      <w:r>
-        <w:t>'0x0b3beac66117b4958cfff731e90b2c88febbd661706b21efd6e65f9ccd45ae08'</w:t>
-      </w:r>
-    </w:p>
-    <w:p>
-      <w:pPr>
-        <w:spacing w:after="0" w:line="240" w:lineRule="auto"/>
-      </w:pPr>
-      <w:r>
-        <w:t xml:space="preserve">&gt; </w:t>
-      </w:r>
-      <w:proofErr w:type="gramStart"/>
-      <w:r>
-        <w:t>web3.eth.accounts.forEach(</w:t>
-      </w:r>
-      <w:proofErr w:type="spellStart"/>
-      <w:proofErr w:type="gramEnd"/>
-      <w:r>
         <w:t>theAddress</w:t>
       </w:r>
       <w:proofErr w:type="spellEnd"/>
       <w:r>
-        <w:t xml:space="preserve"> =&gt; {</w:t>
-      </w:r>
-    </w:p>
-    <w:p>
-      <w:pPr>
-        <w:spacing w:after="0" w:line="240" w:lineRule="auto"/>
-      </w:pPr>
-      <w:r>
-        <w:t xml:space="preserve">...     </w:t>
-      </w:r>
-      <w:proofErr w:type="gramStart"/>
-      <w:r>
-        <w:t>tokens</w:t>
-      </w:r>
-      <w:proofErr w:type="gramEnd"/>
-      <w:r>
-        <w:t xml:space="preserve"> = </w:t>
-      </w:r>
-      <w:proofErr w:type="spellStart"/>
-      <w:r>
-        <w:t>contractInstance.balanceOf.call</w:t>
-      </w:r>
-      <w:proofErr w:type="spellEnd"/>
-      <w:r>
-        <w:t>(</w:t>
+        <w:t>)</w:t>
+      </w:r>
+    </w:p>
+    <w:p>
+      <w:pPr>
+        <w:spacing w:after="0" w:line="240" w:lineRule="auto"/>
+      </w:pPr>
+      <w:r>
+        <w:t>...     console.log(</w:t>
       </w:r>
       <w:proofErr w:type="spellStart"/>
       <w:r>
@@ -7084,27 +6593,6 @@
       </w:r>
       <w:proofErr w:type="spellEnd"/>
       <w:r>
-        <w:t>)</w:t>
-      </w:r>
-    </w:p>
-    <w:p>
-      <w:pPr>
-        <w:spacing w:after="0" w:line="240" w:lineRule="auto"/>
-      </w:pPr>
-      <w:r>
-        <w:t xml:space="preserve">...     </w:t>
-      </w:r>
-      <w:proofErr w:type="gramStart"/>
-      <w:r>
-        <w:t>console.log(</w:t>
-      </w:r>
-      <w:proofErr w:type="spellStart"/>
-      <w:proofErr w:type="gramEnd"/>
-      <w:r>
-        <w:t>theAddress</w:t>
-      </w:r>
-      <w:proofErr w:type="spellEnd"/>
-      <w:r>
         <w:t xml:space="preserve"> + ": " + tokens)</w:t>
       </w:r>
     </w:p>
@@ -7200,11 +6688,9 @@
       <w:pPr>
         <w:spacing w:after="0" w:line="240" w:lineRule="auto"/>
       </w:pPr>
-      <w:proofErr w:type="gramStart"/>
       <w:r>
         <w:t>undefined</w:t>
       </w:r>
-      <w:proofErr w:type="gramEnd"/>
     </w:p>
     <w:p>
       <w:pPr>
@@ -7213,8 +6699,6 @@
       <w:r>
         <w:t>&gt;</w:t>
       </w:r>
-      <w:bookmarkStart w:id="0" w:name="_GoBack"/>
-      <w:bookmarkEnd w:id="0"/>
     </w:p>
     <w:p>
       <w:pPr>
@@ -7297,15 +6781,7 @@
         <w:spacing w:after="0" w:line="240" w:lineRule="auto"/>
       </w:pPr>
       <w:r>
-        <w:t xml:space="preserve">From the same Web </w:t>
-      </w:r>
-      <w:proofErr w:type="gramStart"/>
-      <w:r>
-        <w:t>UI  with</w:t>
-      </w:r>
-      <w:proofErr w:type="gramEnd"/>
-      <w:r>
-        <w:t xml:space="preserve"> www/index.html</w:t>
+        <w:t>From the same Web UI  with www/index.html</w:t>
       </w:r>
     </w:p>
     <w:p>
@@ -7530,15 +7006,7 @@
         <w:spacing w:after="0" w:line="240" w:lineRule="auto"/>
       </w:pPr>
       <w:r>
-        <w:t>&lt;</w:t>
-      </w:r>
-      <w:proofErr w:type="gramStart"/>
-      <w:r>
-        <w:t>contract</w:t>
-      </w:r>
-      <w:proofErr w:type="gramEnd"/>
-      <w:r>
-        <w:t>&gt; has not been deployed to detected network</w:t>
+        <w:t>&lt;contract&gt; has not been deployed to detected network</w:t>
       </w:r>
     </w:p>
     <w:p>
@@ -7574,13 +7042,8 @@
       <w:pPr>
         <w:spacing w:after="0" w:line="240" w:lineRule="auto"/>
       </w:pPr>
-      <w:proofErr w:type="gramStart"/>
-      <w:r>
-        <w:t>truffle</w:t>
-      </w:r>
-      <w:proofErr w:type="gramEnd"/>
-      <w:r>
-        <w:t xml:space="preserve"> migrate Exceeds block gas limit</w:t>
+      <w:r>
+        <w:t>truffle migrate Exceeds block gas limit</w:t>
       </w:r>
     </w:p>
     <w:p>
@@ -7612,15 +7075,7 @@
         <w:spacing w:after="0" w:line="240" w:lineRule="auto"/>
       </w:pPr>
       <w:r>
-        <w:t xml:space="preserve">      </w:t>
-      </w:r>
-      <w:proofErr w:type="gramStart"/>
-      <w:r>
-        <w:t>gas</w:t>
-      </w:r>
-      <w:proofErr w:type="gramEnd"/>
-      <w:r>
-        <w:t>: 3000000, // use web3.eth.getBlock("pending").</w:t>
+        <w:t xml:space="preserve">      gas: 3000000, // use web3.eth.getBlock("pending").</w:t>
       </w:r>
       <w:proofErr w:type="spellStart"/>
       <w:r>
@@ -7649,15 +7104,7 @@
         <w:spacing w:after="0" w:line="240" w:lineRule="auto"/>
       </w:pPr>
       <w:r>
-        <w:t>&lt;</w:t>
-      </w:r>
-      <w:proofErr w:type="gramStart"/>
-      <w:r>
-        <w:t>contract</w:t>
-      </w:r>
-      <w:proofErr w:type="gramEnd"/>
-      <w:r>
-        <w:t>&gt; has not been deployed to detected network</w:t>
+        <w:t>&lt;contract&gt; has not been deployed to detected network</w:t>
       </w:r>
     </w:p>
     <w:p>
@@ -7803,7 +7250,7 @@
 </file>
 
 <file path=word/numbering.xml><?xml version="1.0" encoding="utf-8"?>
-<w:numbering xmlns:wpc="http://schemas.microsoft.com/office/word/2010/wordprocessingCanvas" xmlns:mc="http://schemas.openxmlformats.org/markup-compatibility/2006" xmlns:o="urn:schemas-microsoft-com:office:office" xmlns:r="http://schemas.openxmlformats.org/officeDocument/2006/relationships" xmlns:m="http://schemas.openxmlformats.org/officeDocument/2006/math" xmlns:v="urn:schemas-microsoft-com:vml" xmlns:wp14="http://schemas.microsoft.com/office/word/2010/wordprocessingDrawing" xmlns:wp="http://schemas.openxmlformats.org/drawingml/2006/wordprocessingDrawing" xmlns:w10="urn:schemas-microsoft-com:office:word" xmlns:w="http://schemas.openxmlformats.org/wordprocessingml/2006/main" xmlns:w14="http://schemas.microsoft.com/office/word/2010/wordml" xmlns:w15="http://schemas.microsoft.com/office/word/2012/wordml" xmlns:wpg="http://schemas.microsoft.com/office/word/2010/wordprocessingGroup" xmlns:wpi="http://schemas.microsoft.com/office/word/2010/wordprocessingInk" xmlns:wne="http://schemas.microsoft.com/office/word/2006/wordml" xmlns:wps="http://schemas.microsoft.com/office/word/2010/wordprocessingShape" mc:Ignorable="w14 w15 wp14">
+<w:numbering xmlns:wpc="http://schemas.microsoft.com/office/word/2010/wordprocessingCanvas" xmlns:cx="http://schemas.microsoft.com/office/drawing/2014/chartex" xmlns:cx1="http://schemas.microsoft.com/office/drawing/2015/9/8/chartex" xmlns:cx2="http://schemas.microsoft.com/office/drawing/2015/10/21/chartex" xmlns:cx3="http://schemas.microsoft.com/office/drawing/2016/5/9/chartex" xmlns:cx4="http://schemas.microsoft.com/office/drawing/2016/5/10/chartex" xmlns:cx5="http://schemas.microsoft.com/office/drawing/2016/5/11/chartex" xmlns:cx6="http://schemas.microsoft.com/office/drawing/2016/5/12/chartex" xmlns:cx7="http://schemas.microsoft.com/office/drawing/2016/5/13/chartex" xmlns:cx8="http://schemas.microsoft.com/office/drawing/2016/5/14/chartex" xmlns:mc="http://schemas.openxmlformats.org/markup-compatibility/2006" xmlns:aink="http://schemas.microsoft.com/office/drawing/2016/ink" xmlns:am3d="http://schemas.microsoft.com/office/drawing/2017/model3d" xmlns:o="urn:schemas-microsoft-com:office:office" xmlns:r="http://schemas.openxmlformats.org/officeDocument/2006/relationships" xmlns:m="http://schemas.openxmlformats.org/officeDocument/2006/math" xmlns:v="urn:schemas-microsoft-com:vml" xmlns:wp14="http://schemas.microsoft.com/office/word/2010/wordprocessingDrawing" xmlns:wp="http://schemas.openxmlformats.org/drawingml/2006/wordprocessingDrawing" xmlns:w10="urn:schemas-microsoft-com:office:word" xmlns:w="http://schemas.openxmlformats.org/wordprocessingml/2006/main" xmlns:w14="http://schemas.microsoft.com/office/word/2010/wordml" xmlns:w15="http://schemas.microsoft.com/office/word/2012/wordml" xmlns:w16cid="http://schemas.microsoft.com/office/word/2016/wordml/cid" xmlns:w16se="http://schemas.microsoft.com/office/word/2015/wordml/symex" xmlns:wpg="http://schemas.microsoft.com/office/word/2010/wordprocessingGroup" xmlns:wpi="http://schemas.microsoft.com/office/word/2010/wordprocessingInk" xmlns:wne="http://schemas.microsoft.com/office/word/2006/wordml" xmlns:wps="http://schemas.microsoft.com/office/word/2010/wordprocessingShape" mc:Ignorable="w14 w15 w16se w16cid wp14">
   <w:abstractNum w:abstractNumId="0" w15:restartNumberingAfterBreak="0">
     <w:nsid w:val="57DA1436"/>
     <w:multiLevelType w:val="hybridMultilevel"/>
@@ -7923,7 +7370,7 @@
 </file>
 
 <file path=word/styles.xml><?xml version="1.0" encoding="utf-8"?>
-<w:styles xmlns:mc="http://schemas.openxmlformats.org/markup-compatibility/2006" xmlns:r="http://schemas.openxmlformats.org/officeDocument/2006/relationships" xmlns:w="http://schemas.openxmlformats.org/wordprocessingml/2006/main" xmlns:w14="http://schemas.microsoft.com/office/word/2010/wordml" xmlns:w15="http://schemas.microsoft.com/office/word/2012/wordml" mc:Ignorable="w14 w15">
+<w:styles xmlns:mc="http://schemas.openxmlformats.org/markup-compatibility/2006" xmlns:r="http://schemas.openxmlformats.org/officeDocument/2006/relationships" xmlns:w="http://schemas.openxmlformats.org/wordprocessingml/2006/main" xmlns:w14="http://schemas.microsoft.com/office/word/2010/wordml" xmlns:w15="http://schemas.microsoft.com/office/word/2012/wordml" xmlns:w16cid="http://schemas.microsoft.com/office/word/2016/wordml/cid" xmlns:w16se="http://schemas.microsoft.com/office/word/2015/wordml/symex" mc:Ignorable="w14 w15 w16se w16cid">
   <w:docDefaults>
     <w:rPrDefault>
       <w:rPr>
@@ -7939,7 +7386,7 @@
       </w:pPr>
     </w:pPrDefault>
   </w:docDefaults>
-  <w:latentStyles w:defLockedState="0" w:defUIPriority="99" w:defSemiHidden="0" w:defUnhideWhenUsed="0" w:defQFormat="0" w:count="371">
+  <w:latentStyles w:defLockedState="0" w:defUIPriority="99" w:defSemiHidden="0" w:defUnhideWhenUsed="0" w:defQFormat="0" w:count="375">
     <w:lsdException w:name="Normal" w:uiPriority="0" w:qFormat="1"/>
     <w:lsdException w:name="heading 1" w:uiPriority="9" w:qFormat="1"/>
     <w:lsdException w:name="heading 2" w:semiHidden="1" w:uiPriority="9" w:unhideWhenUsed="1" w:qFormat="1"/>
@@ -8045,7 +7492,6 @@
     <w:lsdException w:name="HTML Sample" w:semiHidden="1" w:unhideWhenUsed="1"/>
     <w:lsdException w:name="HTML Typewriter" w:semiHidden="1" w:unhideWhenUsed="1"/>
     <w:lsdException w:name="HTML Variable" w:semiHidden="1" w:unhideWhenUsed="1"/>
-    <w:lsdException w:name="Normal Table" w:semiHidden="1" w:unhideWhenUsed="1"/>
     <w:lsdException w:name="annotation subject" w:semiHidden="1" w:unhideWhenUsed="1"/>
     <w:lsdException w:name="No List" w:semiHidden="1" w:unhideWhenUsed="1"/>
     <w:lsdException w:name="Outline List 1" w:semiHidden="1" w:unhideWhenUsed="1"/>
@@ -8089,10 +7535,8 @@
     <w:lsdException w:name="Table Elegant" w:semiHidden="1" w:unhideWhenUsed="1"/>
     <w:lsdException w:name="Table Professional" w:semiHidden="1" w:unhideWhenUsed="1"/>
     <w:lsdException w:name="Table Subtle 1" w:semiHidden="1" w:unhideWhenUsed="1"/>
-    <w:lsdException w:name="Table Subtle 2" w:semiHidden="1" w:unhideWhenUsed="1"/>
     <w:lsdException w:name="Table Web 1" w:semiHidden="1" w:unhideWhenUsed="1"/>
     <w:lsdException w:name="Table Web 2" w:semiHidden="1" w:unhideWhenUsed="1"/>
-    <w:lsdException w:name="Table Web 3" w:semiHidden="1" w:unhideWhenUsed="1"/>
     <w:lsdException w:name="Balloon Text" w:semiHidden="1" w:unhideWhenUsed="1"/>
     <w:lsdException w:name="Table Grid" w:uiPriority="39"/>
     <w:lsdException w:name="Table Theme" w:semiHidden="1" w:unhideWhenUsed="1"/>
@@ -8311,6 +7755,10 @@
     <w:lsdException w:name="List Table 5 Dark Accent 6" w:uiPriority="50"/>
     <w:lsdException w:name="List Table 6 Colorful Accent 6" w:uiPriority="51"/>
     <w:lsdException w:name="List Table 7 Colorful Accent 6" w:uiPriority="52"/>
+    <w:lsdException w:name="Mention" w:semiHidden="1" w:unhideWhenUsed="1"/>
+    <w:lsdException w:name="Smart Hyperlink" w:semiHidden="1" w:unhideWhenUsed="1"/>
+    <w:lsdException w:name="Hashtag" w:semiHidden="1" w:unhideWhenUsed="1"/>
+    <w:lsdException w:name="Unresolved Mention" w:semiHidden="1" w:unhideWhenUsed="1"/>
   </w:latentStyles>
   <w:style w:type="paragraph" w:default="1" w:styleId="Normal">
     <w:name w:val="Normal"/>
@@ -8419,8 +7867,8 @@
       <w:u w:val="single"/>
     </w:rPr>
   </w:style>
-  <w:style w:type="character" w:customStyle="1" w:styleId="UnresolvedMention">
-    <w:name w:val="Unresolved Mention"/>
+  <w:style w:type="character" w:customStyle="1" w:styleId="UnresolvedMention1">
+    <w:name w:val="Unresolved Mention1"/>
     <w:basedOn w:val="DefaultParagraphFont"/>
     <w:uiPriority w:val="99"/>
     <w:semiHidden/>

</xml_diff>